<commit_message>
DD Document update 2
Improving class diagram, win/lose/draw sequence diagram
</commit_message>
<xml_diff>
--- a/Documentation/Design Document -version2.docx
+++ b/Documentation/Design Document -version2.docx
@@ -408,7 +408,7 @@
                   </wp:anchor>
                 </w:drawing>
               </mc:Choice>
-              <mc:Fallback xmlns:mv="urn:schemas-microsoft-com:mac:vml" xmlns:mo="http://schemas.microsoft.com/office/mac/office/2008/main">
+              <mc:Fallback xmlns:mo="http://schemas.microsoft.com/office/mac/office/2008/main" xmlns:mv="urn:schemas-microsoft-com:mac:vml">
                 <w:pict>
                   <v:group w14:anchorId="76011DB0" id="Group_x0020_119" o:spid="_x0000_s1026" style="position:absolute;margin-left:0;margin-top:0;width:539.6pt;height:719.9pt;z-index:-251657216;mso-width-percent:882;mso-height-percent:909;mso-position-horizontal:center;mso-position-horizontal-relative:page;mso-position-vertical:center;mso-position-vertical-relative:page;mso-width-percent:882;mso-height-percent:909" coordsize="6858000,9271750" o:gfxdata="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">
                     <v:rect id="Rectangle_x0020_120" o:spid="_x0000_s1027" style="position:absolute;top:7315200;width:6858000;height:143182;visibility:visible;mso-wrap-style:square;v-text-anchor:middle" o:gfxdata="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" fillcolor="#ffc000 [3204]" stroked="f" strokeweight="1pt"/>
@@ -11191,8 +11191,6 @@
           <w:highlight w:val="white"/>
         </w:rPr>
       </w:pPr>
-      <w:bookmarkStart w:id="6" w:name="_GoBack"/>
-      <w:bookmarkEnd w:id="6"/>
     </w:p>
     <w:p>
       <w:pPr>
@@ -13385,31 +13383,54 @@
         <w:rPr>
           <w:noProof/>
         </w:rPr>
-        <w:object w:dxaOrig="24331" w:dyaOrig="10606" w14:anchorId="36F7996A">
-          <v:shapetype id="_x0000_t75" coordsize="21600,21600" o:spt="75" o:preferrelative="t" path="m@4@5l@4@11@9@11@9@5xe" filled="f" stroked="f">
-            <v:stroke joinstyle="miter"/>
-            <v:formulas>
-              <v:f eqn="if lineDrawn pixelLineWidth 0"/>
-              <v:f eqn="sum @0 1 0"/>
-              <v:f eqn="sum 0 0 @1"/>
-              <v:f eqn="prod @2 1 2"/>
-              <v:f eqn="prod @3 21600 pixelWidth"/>
-              <v:f eqn="prod @3 21600 pixelHeight"/>
-              <v:f eqn="sum @0 0 1"/>
-              <v:f eqn="prod @6 1 2"/>
-              <v:f eqn="prod @7 21600 pixelWidth"/>
-              <v:f eqn="sum @8 21600 0"/>
-              <v:f eqn="prod @7 21600 pixelHeight"/>
-              <v:f eqn="sum @10 21600 0"/>
-            </v:formulas>
-            <v:path o:extrusionok="f" gradientshapeok="t" o:connecttype="rect"/>
-            <o:lock v:ext="edit" aspectratio="t"/>
-          </v:shapetype>
-          <v:shape id="_x0000_i1025" type="#_x0000_t75" style="width:698.45pt;height:337.9pt" o:ole="">
-            <v:imagedata r:id="rId11" o:title=""/>
-          </v:shape>
-          <o:OLEObject Type="Embed" ProgID="Visio.Drawing.15" ShapeID="_x0000_i1025" DrawAspect="Content" ObjectID="_1515271234" r:id="rId12"/>
-        </w:object>
+        <w:drawing>
+          <wp:inline distT="0" distB="0" distL="0" distR="0" wp14:anchorId="1684926A" wp14:editId="4F661549">
+            <wp:extent cx="8229600" cy="3663371"/>
+            <wp:effectExtent l="0" t="0" r="0" b="0"/>
+            <wp:docPr id="12" name="Picture 12" descr="C:\Users\todor\Documents\GitHub\Middleware\Documentation\Class Diagram-final.jpg"/>
+            <wp:cNvGraphicFramePr>
+              <a:graphicFrameLocks xmlns:a="http://schemas.openxmlformats.org/drawingml/2006/main" noChangeAspect="1"/>
+            </wp:cNvGraphicFramePr>
+            <a:graphic xmlns:a="http://schemas.openxmlformats.org/drawingml/2006/main">
+              <a:graphicData uri="http://schemas.openxmlformats.org/drawingml/2006/picture">
+                <pic:pic xmlns:pic="http://schemas.openxmlformats.org/drawingml/2006/picture">
+                  <pic:nvPicPr>
+                    <pic:cNvPr id="0" name="Picture 3" descr="C:\Users\todor\Documents\GitHub\Middleware\Documentation\Class Diagram-final.jpg"/>
+                    <pic:cNvPicPr>
+                      <a:picLocks noChangeAspect="1" noChangeArrowheads="1"/>
+                    </pic:cNvPicPr>
+                  </pic:nvPicPr>
+                  <pic:blipFill>
+                    <a:blip r:embed="rId11">
+                      <a:extLst>
+                        <a:ext uri="{28A0092B-C50C-407E-A947-70E740481C1C}">
+                          <a14:useLocalDpi xmlns:a14="http://schemas.microsoft.com/office/drawing/2010/main" val="0"/>
+                        </a:ext>
+                      </a:extLst>
+                    </a:blip>
+                    <a:srcRect/>
+                    <a:stretch>
+                      <a:fillRect/>
+                    </a:stretch>
+                  </pic:blipFill>
+                  <pic:spPr bwMode="auto">
+                    <a:xfrm>
+                      <a:off x="0" y="0"/>
+                      <a:ext cx="8229600" cy="3663371"/>
+                    </a:xfrm>
+                    <a:prstGeom prst="rect">
+                      <a:avLst/>
+                    </a:prstGeom>
+                    <a:noFill/>
+                    <a:ln>
+                      <a:noFill/>
+                    </a:ln>
+                  </pic:spPr>
+                </pic:pic>
+              </a:graphicData>
+            </a:graphic>
+          </wp:inline>
+        </w:drawing>
       </w:r>
       <w:r>
         <w:rPr>
@@ -13455,7 +13476,7 @@
           <w:szCs w:val="48"/>
         </w:rPr>
       </w:pPr>
-      <w:bookmarkStart w:id="7" w:name="_Toc436911023"/>
+      <w:bookmarkStart w:id="6" w:name="_Toc436911023"/>
       <w:r>
         <w:rPr>
           <w:sz w:val="48"/>
@@ -13478,7 +13499,7 @@
         </w:rPr>
         <w:t>s</w:t>
       </w:r>
-      <w:bookmarkEnd w:id="7"/>
+      <w:bookmarkEnd w:id="6"/>
     </w:p>
     <w:p>
       <w:pPr>
@@ -13488,7 +13509,7 @@
           <w:szCs w:val="32"/>
         </w:rPr>
       </w:pPr>
-      <w:bookmarkStart w:id="8" w:name="_Toc436911024"/>
+      <w:bookmarkStart w:id="7" w:name="_Toc436911024"/>
       <w:r>
         <w:rPr>
           <w:sz w:val="32"/>
@@ -13496,7 +13517,7 @@
         </w:rPr>
         <w:t>4.1 Start game</w:t>
       </w:r>
-      <w:bookmarkEnd w:id="8"/>
+      <w:bookmarkEnd w:id="7"/>
     </w:p>
     <w:p>
       <w:pPr>
@@ -13533,7 +13554,7 @@
                     </pic:cNvPicPr>
                   </pic:nvPicPr>
                   <pic:blipFill>
-                    <a:blip r:embed="rId13">
+                    <a:blip r:embed="rId12">
                       <a:extLst>
                         <a:ext uri="{28A0092B-C50C-407E-A947-70E740481C1C}">
                           <a14:useLocalDpi xmlns:a14="http://schemas.microsoft.com/office/drawing/2010/main" val="0"/>
@@ -13573,7 +13594,7 @@
           <w:szCs w:val="32"/>
         </w:rPr>
       </w:pPr>
-      <w:bookmarkStart w:id="9" w:name="_Toc436911025"/>
+      <w:bookmarkStart w:id="8" w:name="_Toc436911025"/>
       <w:r>
         <w:rPr>
           <w:sz w:val="32"/>
@@ -13582,7 +13603,7 @@
         <w:lastRenderedPageBreak/>
         <w:t>4.2 Answer Question</w:t>
       </w:r>
-      <w:bookmarkEnd w:id="9"/>
+      <w:bookmarkEnd w:id="8"/>
     </w:p>
     <w:p>
       <w:r>
@@ -13607,7 +13628,7 @@
                     </pic:cNvPicPr>
                   </pic:nvPicPr>
                   <pic:blipFill>
-                    <a:blip r:embed="rId14">
+                    <a:blip r:embed="rId13">
                       <a:extLst>
                         <a:ext uri="{28A0092B-C50C-407E-A947-70E740481C1C}">
                           <a14:useLocalDpi xmlns:a14="http://schemas.microsoft.com/office/drawing/2010/main" val="0"/>
@@ -13699,7 +13720,7 @@
                     </pic:cNvPicPr>
                   </pic:nvPicPr>
                   <pic:blipFill>
-                    <a:blip r:embed="rId15">
+                    <a:blip r:embed="rId14">
                       <a:extLst>
                         <a:ext uri="{28A0092B-C50C-407E-A947-70E740481C1C}">
                           <a14:useLocalDpi xmlns:a14="http://schemas.microsoft.com/office/drawing/2010/main" val="0"/>
@@ -13739,7 +13760,7 @@
           <w:szCs w:val="32"/>
         </w:rPr>
       </w:pPr>
-      <w:bookmarkStart w:id="10" w:name="_Toc436911026"/>
+      <w:bookmarkStart w:id="9" w:name="_Toc436911026"/>
       <w:r>
         <w:rPr>
           <w:sz w:val="32"/>
@@ -13755,18 +13776,20 @@
         </w:rPr>
         <w:t xml:space="preserve"> Win/Lose/Draw</w:t>
       </w:r>
+      <w:bookmarkEnd w:id="9"/>
+    </w:p>
+    <w:p>
+      <w:bookmarkStart w:id="10" w:name="_GoBack"/>
       <w:bookmarkEnd w:id="10"/>
-    </w:p>
-    <w:p>
       <w:r>
         <w:rPr>
           <w:noProof/>
         </w:rPr>
         <w:drawing>
-          <wp:inline distT="0" distB="0" distL="0" distR="0" wp14:anchorId="231405AE" wp14:editId="0F6F4EE3">
-            <wp:extent cx="8825023" cy="5100320"/>
-            <wp:effectExtent l="0" t="0" r="0" b="5080"/>
-            <wp:docPr id="11" name="Picture 11" descr="C:\Users\todor\Documents\GitHub\Middleware\Documentation\images\Win-Lose-Draw SequenceDiagram2.0.jpg"/>
+          <wp:inline distT="0" distB="0" distL="0" distR="0" wp14:anchorId="7DD04939" wp14:editId="1D81DB5C">
+            <wp:extent cx="8229600" cy="5516775"/>
+            <wp:effectExtent l="0" t="0" r="0" b="8255"/>
+            <wp:docPr id="14" name="Picture 14" descr="C:\Users\todor\Documents\Win-Lose-Draw SequenceDiagram.jpg"/>
             <wp:cNvGraphicFramePr>
               <a:graphicFrameLocks xmlns:a="http://schemas.openxmlformats.org/drawingml/2006/main" noChangeAspect="1"/>
             </wp:cNvGraphicFramePr>
@@ -13774,13 +13797,13 @@
               <a:graphicData uri="http://schemas.openxmlformats.org/drawingml/2006/picture">
                 <pic:pic xmlns:pic="http://schemas.openxmlformats.org/drawingml/2006/picture">
                   <pic:nvPicPr>
-                    <pic:cNvPr id="0" name="Picture 7" descr="C:\Users\todor\Documents\GitHub\Middleware\Documentation\images\Win-Lose-Draw SequenceDiagram2.0.jpg"/>
+                    <pic:cNvPr id="0" name="Picture 5" descr="C:\Users\todor\Documents\Win-Lose-Draw SequenceDiagram.jpg"/>
                     <pic:cNvPicPr>
                       <a:picLocks noChangeAspect="1" noChangeArrowheads="1"/>
                     </pic:cNvPicPr>
                   </pic:nvPicPr>
                   <pic:blipFill>
-                    <a:blip r:embed="rId16">
+                    <a:blip r:embed="rId15">
                       <a:extLst>
                         <a:ext uri="{28A0092B-C50C-407E-A947-70E740481C1C}">
                           <a14:useLocalDpi xmlns:a14="http://schemas.microsoft.com/office/drawing/2010/main" val="0"/>
@@ -13795,7 +13818,7 @@
                   <pic:spPr bwMode="auto">
                     <a:xfrm>
                       <a:off x="0" y="0"/>
-                      <a:ext cx="8832222" cy="5104481"/>
+                      <a:ext cx="8258650" cy="5536249"/>
                     </a:xfrm>
                     <a:prstGeom prst="rect">
                       <a:avLst/>
@@ -14205,7 +14228,7 @@
                                 <w:sz w:val="24"/>
                                 <w:szCs w:val="24"/>
                               </w:rPr>
-                              <w:t>4</w:t>
+                              <w:t>1</w:t>
                             </w:r>
                             <w:r>
                               <w:rPr>
@@ -14303,7 +14326,7 @@
                           <w:sz w:val="24"/>
                           <w:szCs w:val="24"/>
                         </w:rPr>
-                        <w:t>4</w:t>
+                        <w:t>1</w:t>
                       </w:r>
                       <w:r>
                         <w:rPr>
@@ -15879,7 +15902,7 @@
 </file>
 
 <file path=customXml/itemProps1.xml><?xml version="1.0" encoding="utf-8"?>
-<ds:datastoreItem xmlns:ds="http://schemas.openxmlformats.org/officeDocument/2006/customXml" ds:itemID="{96842D95-1B48-47F2-8804-9BF9E374B4D7}">
+<ds:datastoreItem xmlns:ds="http://schemas.openxmlformats.org/officeDocument/2006/customXml" ds:itemID="{E94C4AD9-86C5-4F2E-A581-1FA05FA5B796}">
   <ds:schemaRefs>
     <ds:schemaRef ds:uri="http://schemas.openxmlformats.org/officeDocument/2006/bibliography"/>
   </ds:schemaRefs>

</xml_diff>